<commit_message>
added pdf, added portfolio link
</commit_message>
<xml_diff>
--- a/my cv.docx
+++ b/my cv.docx
@@ -61,6 +61,30 @@
           <w:color w:val="0000FF"/>
         </w:rPr>
       </w:pPr>
+      <w:r>
+        <w:t xml:space="preserve"> </w:t>
+      </w:r>
+      <w:r>
+        <w:fldChar w:fldCharType="begin"/>
+      </w:r>
+      <w:r>
+        <w:instrText>HYPERLINK "anshmehta.tech"</w:instrText>
+      </w:r>
+      <w:r>
+        <w:fldChar w:fldCharType="separate"/>
+      </w:r>
+      <w:r>
+        <w:rPr>
+          <w:rStyle w:val="Hyperlink"/>
+        </w:rPr>
+        <w:t>Portfolio</w:t>
+      </w:r>
+      <w:r>
+        <w:fldChar w:fldCharType="end"/>
+      </w:r>
+      <w:r>
+        <w:t xml:space="preserve"> |</w:t>
+      </w:r>
       <w:hyperlink r:id="rId7" w:history="1">
         <w:r>
           <w:rPr>
@@ -80,6 +104,12 @@
           <w:t>LinkedIn</w:t>
         </w:r>
       </w:hyperlink>
+      <w:r>
+        <w:rPr>
+          <w:rStyle w:val="Hyperlink"/>
+        </w:rPr>
+        <w:t xml:space="preserve"> </w:t>
+      </w:r>
     </w:p>
     <w:p>
       <w:pPr>
@@ -286,7 +316,23 @@
         <w:rPr>
           <w:i/>
         </w:rPr>
-        <w:t xml:space="preserve"> Technology (B.Tech) in Computer Science and Engineering</w:t>
+        <w:t xml:space="preserve"> Technology (</w:t>
+      </w:r>
+      <w:proofErr w:type="spellStart"/>
+      <w:proofErr w:type="gramStart"/>
+      <w:r>
+        <w:rPr>
+          <w:i/>
+        </w:rPr>
+        <w:t>B.Tech</w:t>
+      </w:r>
+      <w:proofErr w:type="spellEnd"/>
+      <w:proofErr w:type="gramEnd"/>
+      <w:r>
+        <w:rPr>
+          <w:i/>
+        </w:rPr>
+        <w:t>) in Computer Science and Engineering</w:t>
       </w:r>
       <w:r>
         <w:rPr>
@@ -305,11 +351,16 @@
           <w:color w:val="4A86E8"/>
         </w:rPr>
       </w:pPr>
+      <w:proofErr w:type="gramStart"/>
       <w:r>
         <w:t>GPA</w:t>
       </w:r>
       <w:r>
-        <w:t xml:space="preserve"> : 8.96</w:t>
+        <w:t xml:space="preserve"> :</w:t>
+      </w:r>
+      <w:proofErr w:type="gramEnd"/>
+      <w:r>
+        <w:t xml:space="preserve"> 8.96</w:t>
       </w:r>
     </w:p>
     <w:p>
@@ -522,26 +573,54 @@
         <w:rPr>
           <w:bCs/>
         </w:rPr>
-        <w:t>Python, C , C++, Java, JavaScript, HTML, CSS, Solidity</w:t>
-      </w:r>
-    </w:p>
-    <w:p>
-      <w:pPr>
-        <w:spacing w:after="0" w:line="240" w:lineRule="auto"/>
+        <w:t xml:space="preserve">Python, </w:t>
+      </w:r>
+      <w:proofErr w:type="gramStart"/>
+      <w:r>
         <w:rPr>
           <w:bCs/>
         </w:rPr>
-      </w:pPr>
-      <w:r>
-        <w:rPr>
-          <w:b/>
-        </w:rPr>
-        <w:t xml:space="preserve">Developer Tools : </w:t>
-      </w:r>
+        <w:t>C ,</w:t>
+      </w:r>
+      <w:proofErr w:type="gramEnd"/>
       <w:r>
         <w:rPr>
           <w:bCs/>
         </w:rPr>
+        <w:t xml:space="preserve"> C++, Java, JavaScript, HTML, CSS, Solidity</w:t>
+      </w:r>
+    </w:p>
+    <w:p>
+      <w:pPr>
+        <w:spacing w:after="0" w:line="240" w:lineRule="auto"/>
+        <w:rPr>
+          <w:bCs/>
+        </w:rPr>
+      </w:pPr>
+      <w:r>
+        <w:rPr>
+          <w:b/>
+        </w:rPr>
+        <w:t xml:space="preserve">Developer </w:t>
+      </w:r>
+      <w:proofErr w:type="gramStart"/>
+      <w:r>
+        <w:rPr>
+          <w:b/>
+        </w:rPr>
+        <w:t>Tools :</w:t>
+      </w:r>
+      <w:proofErr w:type="gramEnd"/>
+      <w:r>
+        <w:rPr>
+          <w:b/>
+        </w:rPr>
+        <w:t xml:space="preserve"> </w:t>
+      </w:r>
+      <w:r>
+        <w:rPr>
+          <w:bCs/>
+        </w:rPr>
         <w:t>Git, Docker, P</w:t>
       </w:r>
       <w:r>
@@ -574,15 +653,43 @@
         <w:rPr>
           <w:bCs/>
         </w:rPr>
-        <w:t>ReactJS, NextJS, TailwindCSS, Node.js, Flask, OpenCV, Foundry, Hardhat</w:t>
-      </w:r>
-    </w:p>
-    <w:p>
-      <w:pPr>
-        <w:spacing w:after="0" w:line="240" w:lineRule="auto"/>
+        <w:t xml:space="preserve">ReactJS, </w:t>
+      </w:r>
+      <w:proofErr w:type="spellStart"/>
+      <w:r>
         <w:rPr>
           <w:bCs/>
         </w:rPr>
+        <w:t>NextJS</w:t>
+      </w:r>
+      <w:proofErr w:type="spellEnd"/>
+      <w:r>
+        <w:rPr>
+          <w:bCs/>
+        </w:rPr>
+        <w:t xml:space="preserve">, </w:t>
+      </w:r>
+      <w:proofErr w:type="spellStart"/>
+      <w:r>
+        <w:rPr>
+          <w:bCs/>
+        </w:rPr>
+        <w:t>TailwindCSS</w:t>
+      </w:r>
+      <w:proofErr w:type="spellEnd"/>
+      <w:r>
+        <w:rPr>
+          <w:bCs/>
+        </w:rPr>
+        <w:t>, Node.js, Flask, OpenCV, Foundry, Hardhat</w:t>
+      </w:r>
+    </w:p>
+    <w:p>
+      <w:pPr>
+        <w:spacing w:after="0" w:line="240" w:lineRule="auto"/>
+        <w:rPr>
+          <w:bCs/>
+        </w:rPr>
       </w:pPr>
       <w:r>
         <w:rPr>
@@ -610,16 +717,24 @@
         </w:rPr>
         <w:t xml:space="preserve">ML: </w:t>
       </w:r>
+      <w:proofErr w:type="spellStart"/>
       <w:r>
         <w:rPr>
           <w:bCs/>
         </w:rPr>
-        <w:t>Numpy, TensorFlow</w:t>
-      </w:r>
+        <w:t>Numpy</w:t>
+      </w:r>
+      <w:proofErr w:type="spellEnd"/>
       <w:r>
         <w:rPr>
           <w:bCs/>
         </w:rPr>
+        <w:t>, TensorFlow</w:t>
+      </w:r>
+      <w:r>
+        <w:rPr>
+          <w:bCs/>
+        </w:rPr>
         <w:t>, R</w:t>
       </w:r>
       <w:r>
@@ -778,10 +893,18 @@
         <w:spacing w:after="0" w:line="240" w:lineRule="auto"/>
       </w:pPr>
       <w:r>
-        <w:t xml:space="preserve">XDC Network </w:t>
-      </w:r>
-      <w:r>
-        <w:t xml:space="preserve">, </w:t>
+        <w:t xml:space="preserve">XDC </w:t>
+      </w:r>
+      <w:proofErr w:type="gramStart"/>
+      <w:r>
+        <w:t xml:space="preserve">Network </w:t>
+      </w:r>
+      <w:r>
+        <w:t>,</w:t>
+      </w:r>
+      <w:proofErr w:type="gramEnd"/>
+      <w:r>
+        <w:t xml:space="preserve"> </w:t>
       </w:r>
       <w:r>
         <w:t>Dubai</w:t>
@@ -905,7 +1028,15 @@
         <w:spacing w:after="0" w:line="240" w:lineRule="auto"/>
       </w:pPr>
       <w:r>
-        <w:t>Collaborated with cross-functional teams to design and deploy decentralized applications (dApps) using Solidity-based smart contracts.</w:t>
+        <w:t>Collaborated with cross-functional teams to design and deploy decentralized applications (</w:t>
+      </w:r>
+      <w:proofErr w:type="spellStart"/>
+      <w:r>
+        <w:t>dApps</w:t>
+      </w:r>
+      <w:proofErr w:type="spellEnd"/>
+      <w:r>
+        <w:t>) using Solidity-based smart contracts.</w:t>
       </w:r>
     </w:p>
     <w:p>
@@ -920,7 +1051,15 @@
         <w:spacing w:after="0" w:line="240" w:lineRule="auto"/>
       </w:pPr>
       <w:r>
-        <w:t>Architected and executed comprehensive testing protocols for smart contracts on Ethereum testnets with Hardhat and Foundry, ensuring flawless security and functionality</w:t>
+        <w:t xml:space="preserve">Architected and executed comprehensive testing protocols for smart contracts on Ethereum </w:t>
+      </w:r>
+      <w:proofErr w:type="spellStart"/>
+      <w:r>
+        <w:t>testnets</w:t>
+      </w:r>
+      <w:proofErr w:type="spellEnd"/>
+      <w:r>
+        <w:t xml:space="preserve"> with Hardhat and Foundry, ensuring flawless security and functionality</w:t>
       </w:r>
     </w:p>
     <w:p>
@@ -1107,12 +1246,14 @@
           <w:color w:val="000000"/>
         </w:rPr>
       </w:pPr>
+      <w:proofErr w:type="spellStart"/>
       <w:r>
         <w:rPr>
           <w:rStyle w:val="Strong"/>
         </w:rPr>
         <w:t>ScriptSync</w:t>
       </w:r>
+      <w:proofErr w:type="spellEnd"/>
       <w:r>
         <w:rPr>
           <w:color w:val="000000"/>
@@ -1217,8 +1358,18 @@
           <w:iCs/>
           <w:color w:val="000000"/>
         </w:rPr>
-        <w:t>ReactJS, FastAPI</w:t>
-      </w:r>
+        <w:t xml:space="preserve">ReactJS, </w:t>
+      </w:r>
+      <w:proofErr w:type="spellStart"/>
+      <w:r>
+        <w:rPr>
+          <w:i/>
+          <w:iCs/>
+          <w:color w:val="000000"/>
+        </w:rPr>
+        <w:t>FastAPI</w:t>
+      </w:r>
+      <w:proofErr w:type="spellEnd"/>
     </w:p>
     <w:p>
       <w:pPr>
@@ -1322,6 +1473,7 @@
         </w:pBdr>
         <w:spacing w:after="0" w:line="240" w:lineRule="auto"/>
       </w:pPr>
+      <w:proofErr w:type="spellStart"/>
       <w:r>
         <w:rPr>
           <w:b/>
@@ -1329,6 +1481,7 @@
         </w:rPr>
         <w:t>ForReal</w:t>
       </w:r>
+      <w:proofErr w:type="spellEnd"/>
       <w:r>
         <w:tab/>
       </w:r>
@@ -1391,8 +1544,33 @@
           <w:i/>
           <w:iCs/>
         </w:rPr>
-        <w:t>Python, Librosa, Matplotlib, TensorFlow, ReactJS, FastAPI</w:t>
-      </w:r>
+        <w:t xml:space="preserve">Python, </w:t>
+      </w:r>
+      <w:proofErr w:type="spellStart"/>
+      <w:r>
+        <w:rPr>
+          <w:i/>
+          <w:iCs/>
+        </w:rPr>
+        <w:t>Librosa</w:t>
+      </w:r>
+      <w:proofErr w:type="spellEnd"/>
+      <w:r>
+        <w:rPr>
+          <w:i/>
+          <w:iCs/>
+        </w:rPr>
+        <w:t xml:space="preserve">, Matplotlib, TensorFlow, ReactJS, </w:t>
+      </w:r>
+      <w:proofErr w:type="spellStart"/>
+      <w:r>
+        <w:rPr>
+          <w:i/>
+          <w:iCs/>
+        </w:rPr>
+        <w:t>FastAPI</w:t>
+      </w:r>
+      <w:proofErr w:type="spellEnd"/>
     </w:p>
     <w:p>
       <w:pPr>
@@ -1416,7 +1594,15 @@
         <w:t xml:space="preserve"> </w:t>
       </w:r>
       <w:r>
-        <w:t>a convolutional neural network model capable of predicting whether an input image or audio file is real or DeepFaked (AI-generated) with over 93% accuracy</w:t>
+        <w:t xml:space="preserve">a convolutional neural network model capable of predicting whether an input image or audio file is real or </w:t>
+      </w:r>
+      <w:proofErr w:type="spellStart"/>
+      <w:r>
+        <w:t>DeepFaked</w:t>
+      </w:r>
+      <w:proofErr w:type="spellEnd"/>
+      <w:r>
+        <w:t xml:space="preserve"> (AI-generated) with over 93% accuracy</w:t>
       </w:r>
       <w:r>
         <w:t xml:space="preserve"> for audio and over 86% accuracy for images</w:t>
@@ -1531,45 +1717,52 @@
         <w:t xml:space="preserve"> </w:t>
       </w:r>
       <w:r>
-        <w:tab/>
-      </w:r>
-      <w:r>
-        <w:tab/>
-      </w:r>
-      <w:r>
-        <w:tab/>
-      </w:r>
-      <w:r>
-        <w:tab/>
-      </w:r>
-      <w:r>
-        <w:tab/>
-      </w:r>
-      <w:r>
-        <w:tab/>
-      </w:r>
-      <w:r>
-        <w:tab/>
-      </w:r>
-      <w:r>
-        <w:tab/>
-      </w:r>
-      <w:r>
-        <w:tab/>
-      </w:r>
-      <w:r>
-        <w:tab/>
-      </w:r>
-      <w:r>
-        <w:tab/>
-      </w:r>
-      <w:r>
-        <w:tab/>
-      </w:r>
-      <w:r>
-        <w:tab/>
-      </w:r>
-      <w:r>
+        <w:t xml:space="preserve">– </w:t>
+      </w:r>
+      <w:hyperlink r:id="rId9" w:history="1">
+        <w:proofErr w:type="spellStart"/>
+        <w:proofErr w:type="gramStart"/>
+        <w:r>
+          <w:rPr>
+            <w:rStyle w:val="Hyperlink"/>
+          </w:rPr>
+          <w:t>anshmehta.tech</w:t>
+        </w:r>
+        <w:proofErr w:type="spellEnd"/>
+        <w:proofErr w:type="gramEnd"/>
+      </w:hyperlink>
+      <w:r>
+        <w:tab/>
+      </w:r>
+      <w:r>
+        <w:tab/>
+      </w:r>
+      <w:r>
+        <w:tab/>
+      </w:r>
+      <w:r>
+        <w:tab/>
+      </w:r>
+      <w:r>
+        <w:tab/>
+      </w:r>
+      <w:r>
+        <w:tab/>
+      </w:r>
+      <w:r>
+        <w:tab/>
+      </w:r>
+      <w:r>
+        <w:tab/>
+      </w:r>
+      <w:r>
+        <w:tab/>
+      </w:r>
+      <w:r>
+        <w:tab/>
+      </w:r>
+      <w:r>
+        <w:tab/>
         <w:t>Present</w:t>
       </w:r>
     </w:p>
@@ -1584,12 +1777,21 @@
         </w:pBdr>
         <w:spacing w:after="0" w:line="240" w:lineRule="auto"/>
       </w:pPr>
+      <w:proofErr w:type="spellStart"/>
       <w:r>
         <w:rPr>
           <w:i/>
           <w:iCs/>
         </w:rPr>
-        <w:t>NextJS, Three.js</w:t>
+        <w:t>NextJS</w:t>
+      </w:r>
+      <w:proofErr w:type="spellEnd"/>
+      <w:r>
+        <w:rPr>
+          <w:i/>
+          <w:iCs/>
+        </w:rPr>
+        <w:t>, Three.js</w:t>
       </w:r>
       <w:r>
         <w:tab/>
@@ -1866,7 +2068,15 @@
         <w:t>Volunteered</w:t>
       </w:r>
       <w:r>
-        <w:t xml:space="preserve"> on the review panel for HackBattle, a 500+ participant </w:t>
+        <w:t xml:space="preserve"> on the review panel for </w:t>
+      </w:r>
+      <w:proofErr w:type="spellStart"/>
+      <w:r>
+        <w:t>HackBattle</w:t>
+      </w:r>
+      <w:proofErr w:type="spellEnd"/>
+      <w:r>
+        <w:t xml:space="preserve">, a 500+ participant </w:t>
       </w:r>
       <w:r>
         <w:t>hackathon</w:t>
@@ -1899,14 +2109,11 @@
         <w:t xml:space="preserve"> </w:t>
       </w:r>
       <w:r>
-        <w:t>key web projects</w:t>
-      </w:r>
-      <w:r>
-        <w:t xml:space="preserve"> such as enrolment portals, hackathon websites, airport management systems etc.</w:t>
+        <w:t>key web projects such as enrolment portals, hackathon websites, airport management systems etc.</w:t>
       </w:r>
     </w:p>
     <w:sectPr>
-      <w:headerReference w:type="first" r:id="rId9"/>
+      <w:headerReference w:type="first" r:id="rId10"/>
       <w:pgSz w:w="12240" w:h="15840"/>
       <w:pgMar w:top="720" w:right="720" w:bottom="720" w:left="720" w:header="576" w:footer="432" w:gutter="0"/>
       <w:pgNumType w:start="1"/>

</xml_diff>